<commit_message>
More comments for Haiquan and Qike
</commit_message>
<xml_diff>
--- a/QikeLi_Aim1&Aim2 .docx
+++ b/QikeLi_Aim1&Aim2 .docx
@@ -1556,7 +1556,7 @@
                         <a:effectLst/>
                         <a:extLst>
                           <a:ext uri="{C572A759-6A51-4108-AA02-DFA0A04FC94B}">
-                            <ma14:wrappingTextBoxFlag xmlns:ma14="http://schemas.microsoft.com/office/mac/drawingml/2011/main" xmlns:w="http://schemas.openxmlformats.org/wordprocessingml/2006/main" xmlns:w10="urn:schemas-microsoft-com:office:word" xmlns:v="urn:schemas-microsoft-com:vml" xmlns:o="urn:schemas-microsoft-com:office:office" xmlns:mv="urn:schemas-microsoft-com:mac:vml" xmlns:mo="http://schemas.microsoft.com/office/mac/office/2008/main" xmlns=""/>
+                            <ma14:wrappingTextBoxFlag xmlns="" xmlns:mo="http://schemas.microsoft.com/office/mac/office/2008/main" xmlns:mv="urn:schemas-microsoft-com:mac:vml" xmlns:o="urn:schemas-microsoft-com:office:office" xmlns:v="urn:schemas-microsoft-com:vml" xmlns:w10="urn:schemas-microsoft-com:office:word" xmlns:w="http://schemas.openxmlformats.org/wordprocessingml/2006/main" xmlns:ma14="http://schemas.microsoft.com/office/mac/drawingml/2011/main"/>
                           </a:ext>
                         </a:extLst>
                       </wps:spPr>
@@ -3674,6 +3674,24 @@
         </w:rPr>
         <w:commentReference w:id="11"/>
       </w:r>
+      <w:ins w:id="12" w:author="Dominic LaRoche" w:date="2015-11-12T09:03:00Z">
+        <w:r>
+          <w:rPr>
+            <w:rFonts w:ascii="Arial" w:hAnsi="Arial"/>
+            <w:sz w:val="22"/>
+            <w:szCs w:val="22"/>
+          </w:rPr>
+          <w:t>,</w:t>
+        </w:r>
+      </w:ins>
+      <w:r>
+        <w:rPr>
+          <w:rFonts w:ascii="Arial" w:hAnsi="Arial"/>
+          <w:sz w:val="22"/>
+          <w:szCs w:val="22"/>
+        </w:rPr>
+        <w:t xml:space="preserve"> possibly similar</w:t>
+      </w:r>
       <w:ins w:id="13" w:author="Dominic LaRoche" w:date="2015-11-12T09:03:00Z">
         <w:r>
           <w:rPr>
@@ -3690,9 +3708,27 @@
           <w:sz w:val="22"/>
           <w:szCs w:val="22"/>
         </w:rPr>
-        <w:t xml:space="preserve"> possibly similar</w:t>
-      </w:r>
-      <w:ins w:id="14" w:author="Dominic LaRoche" w:date="2015-11-12T09:03:00Z">
+        <w:t xml:space="preserve"> cancer types</w:t>
+      </w:r>
+      <w:del w:id="14" w:author="Dominic LaRoche" w:date="2015-11-12T09:03:00Z">
+        <w:r>
+          <w:rPr>
+            <w:rFonts w:ascii="Arial" w:hAnsi="Arial"/>
+            <w:sz w:val="22"/>
+            <w:szCs w:val="22"/>
+          </w:rPr>
+          <w:delText xml:space="preserve"> together</w:delText>
+        </w:r>
+      </w:del>
+      <w:r>
+        <w:rPr>
+          <w:rFonts w:ascii="Arial" w:hAnsi="Arial"/>
+          <w:sz w:val="22"/>
+          <w:szCs w:val="22"/>
+        </w:rPr>
+        <w:t>: breast cancer and ovarian cancer. And determine if the samples in the same subgroup</w:t>
+      </w:r>
+      <w:ins w:id="15" w:author="Dominic LaRoche" w:date="2015-11-12T09:04:00Z">
         <w:r>
           <w:rPr>
             <w:rFonts w:ascii="Arial" w:hAnsi="Arial"/>
@@ -3708,25 +3744,7 @@
           <w:sz w:val="22"/>
           <w:szCs w:val="22"/>
         </w:rPr>
-        <w:t xml:space="preserve"> cancer types</w:t>
-      </w:r>
-      <w:del w:id="15" w:author="Dominic LaRoche" w:date="2015-11-12T09:03:00Z">
-        <w:r>
-          <w:rPr>
-            <w:rFonts w:ascii="Arial" w:hAnsi="Arial"/>
-            <w:sz w:val="22"/>
-            <w:szCs w:val="22"/>
-          </w:rPr>
-          <w:delText xml:space="preserve"> together</w:delText>
-        </w:r>
-      </w:del>
-      <w:r>
-        <w:rPr>
-          <w:rFonts w:ascii="Arial" w:hAnsi="Arial"/>
-          <w:sz w:val="22"/>
-          <w:szCs w:val="22"/>
-        </w:rPr>
-        <w:t>: breast cancer and ovarian cancer. And determine if the samples in the same subgroup</w:t>
+        <w:t xml:space="preserve"> but from two different cancer types</w:t>
       </w:r>
       <w:ins w:id="16" w:author="Dominic LaRoche" w:date="2015-11-12T09:04:00Z">
         <w:r>
@@ -3744,27 +3762,9 @@
           <w:sz w:val="22"/>
           <w:szCs w:val="22"/>
         </w:rPr>
-        <w:t xml:space="preserve"> but from two different cancer types</w:t>
-      </w:r>
-      <w:ins w:id="17" w:author="Dominic LaRoche" w:date="2015-11-12T09:04:00Z">
-        <w:r>
-          <w:rPr>
-            <w:rFonts w:ascii="Arial" w:hAnsi="Arial"/>
-            <w:sz w:val="22"/>
-            <w:szCs w:val="22"/>
-          </w:rPr>
-          <w:t>,</w:t>
-        </w:r>
-      </w:ins>
-      <w:r>
-        <w:rPr>
-          <w:rFonts w:ascii="Arial" w:hAnsi="Arial"/>
-          <w:sz w:val="22"/>
-          <w:szCs w:val="22"/>
-        </w:rPr>
         <w:t xml:space="preserve"> share similar molecular mechanism of carcinogenesis. Successful completion of this aim will discover similar subgroups of two different cancers and the shared causal molecular mechanism. </w:t>
       </w:r>
-      <w:commentRangeStart w:id="18"/>
+      <w:commentRangeStart w:id="17"/>
       <w:r>
         <w:rPr>
           <w:rFonts w:ascii="Arial" w:hAnsi="Arial"/>
@@ -3773,12 +3773,12 @@
         </w:rPr>
         <w:t>This will be a proof of concept that cancers should be defined by the molecular features but not its tissue of origin</w:t>
       </w:r>
-      <w:commentRangeEnd w:id="18"/>
+      <w:commentRangeEnd w:id="17"/>
       <w:r>
         <w:rPr>
           <w:rStyle w:val="CommentReference"/>
         </w:rPr>
-        <w:commentReference w:id="18"/>
+        <w:commentReference w:id="17"/>
       </w:r>
       <w:r>
         <w:rPr>
@@ -3788,7 +3788,7 @@
         </w:rPr>
         <w:t xml:space="preserve">. In addition, if we discover one subtype with available treatment is similar to another subtype from the other cancer type, the existing treatment can likely be </w:t>
       </w:r>
-      <w:del w:id="19" w:author="Dominic LaRoche" w:date="2015-11-12T09:06:00Z">
+      <w:del w:id="18" w:author="Dominic LaRoche" w:date="2015-11-12T09:06:00Z">
         <w:r>
           <w:rPr>
             <w:rFonts w:ascii="Arial" w:hAnsi="Arial"/>
@@ -3798,7 +3798,7 @@
           <w:delText>repositioned</w:delText>
         </w:r>
       </w:del>
-      <w:ins w:id="20" w:author="Dominic LaRoche" w:date="2015-11-12T09:06:00Z">
+      <w:ins w:id="19" w:author="Dominic LaRoche" w:date="2015-11-12T09:06:00Z">
         <w:r>
           <w:rPr>
             <w:rFonts w:ascii="Arial" w:hAnsi="Arial"/>
@@ -5256,7 +5256,7 @@
         <w:ind w:firstLine="450"/>
         <w:jc w:val="center"/>
       </w:pPr>
-      <w:commentRangeStart w:id="21"/>
+      <w:commentRangeStart w:id="20"/>
       <w:r>
         <w:rPr>
           <w:rFonts w:ascii="Arial" w:hAnsi="Arial"/>
@@ -5306,7 +5306,7 @@
                     </a:ln>
                     <a:extLst>
                       <a:ext uri="{53640926-AAD7-44d8-BBD7-CCE9431645EC}">
-                        <a14:shadowObscured xmlns:a14="http://schemas.microsoft.com/office/drawing/2010/main" xmlns:w="http://schemas.openxmlformats.org/wordprocessingml/2006/main" xmlns:w10="urn:schemas-microsoft-com:office:word" xmlns:v="urn:schemas-microsoft-com:vml" xmlns:o="urn:schemas-microsoft-com:office:office" xmlns:mv="urn:schemas-microsoft-com:mac:vml" xmlns:mo="http://schemas.microsoft.com/office/mac/office/2008/main" xmlns=""/>
+                        <a14:shadowObscured xmlns="" xmlns:mo="http://schemas.microsoft.com/office/mac/office/2008/main" xmlns:mv="urn:schemas-microsoft-com:mac:vml" xmlns:o="urn:schemas-microsoft-com:office:office" xmlns:v="urn:schemas-microsoft-com:vml" xmlns:w10="urn:schemas-microsoft-com:office:word" xmlns:w="http://schemas.openxmlformats.org/wordprocessingml/2006/main" xmlns:a14="http://schemas.microsoft.com/office/drawing/2010/main"/>
                       </a:ext>
                     </a:extLst>
                   </pic:spPr>
@@ -5316,12 +5316,12 @@
           </wp:inline>
         </w:drawing>
       </w:r>
-      <w:commentRangeEnd w:id="21"/>
+      <w:commentRangeEnd w:id="20"/>
       <w:r>
         <w:rPr>
           <w:rStyle w:val="CommentReference"/>
         </w:rPr>
-        <w:commentReference w:id="21"/>
+        <w:commentReference w:id="20"/>
       </w:r>
     </w:p>
     <w:p>
@@ -5514,7 +5514,7 @@
         </w:rPr>
         <w:t xml:space="preserve">Integrating five types of omics data will be computationally intensive. We expect we will circumvent this </w:t>
       </w:r>
-      <w:commentRangeStart w:id="22"/>
+      <w:commentRangeStart w:id="21"/>
       <w:r>
         <w:rPr>
           <w:rFonts w:ascii="Arial" w:hAnsi="Arial"/>
@@ -5524,21 +5524,43 @@
         </w:rPr>
         <w:t>by optimizing the computation efficiency and utilizing our high-end workstation</w:t>
       </w:r>
-      <w:commentRangeEnd w:id="22"/>
+      <w:commentRangeEnd w:id="21"/>
       <w:r>
         <w:rPr>
           <w:rStyle w:val="CommentReference"/>
         </w:rPr>
-        <w:commentReference w:id="22"/>
-      </w:r>
-      <w:r>
-        <w:rPr>
-          <w:rFonts w:ascii="Arial" w:hAnsi="Arial"/>
-          <w:sz w:val="22"/>
-          <w:szCs w:val="22"/>
-          <w:lang w:eastAsia="zh-CN"/>
-        </w:rPr>
-        <w:t>. In the worst case, we will drop one or two types omics data. It is possible that we cannot discover subtypes of two different cancers share exact molecular features. But we still can compare the similarity of subtypes with the same cancer and that of the subtypes between two cancers. This will at least inform us the similarity of different cancers and the heterogeneity within the same caner type.</w:t>
+        <w:commentReference w:id="21"/>
+      </w:r>
+      <w:r>
+        <w:rPr>
+          <w:rFonts w:ascii="Arial" w:hAnsi="Arial"/>
+          <w:sz w:val="22"/>
+          <w:szCs w:val="22"/>
+          <w:lang w:eastAsia="zh-CN"/>
+        </w:rPr>
+        <w:t>. In the worst case, we will drop one or two types omics data. It is possible that we cannot discover subtypes of two different cancers share exact molecular features. But we still can compare the similarity of subtypes with the same cancer and that of the subtypes between two cancers. This will at least inform us the similarity of different cancers and the heterogeneity within the same can</w:t>
+      </w:r>
+      <w:ins w:id="22" w:author="Dominic LaRoche [2]" w:date="2015-11-12T10:56:00Z">
+        <w:r>
+          <w:rPr>
+            <w:rFonts w:ascii="Arial" w:hAnsi="Arial"/>
+            <w:sz w:val="22"/>
+            <w:szCs w:val="22"/>
+            <w:lang w:eastAsia="zh-CN"/>
+          </w:rPr>
+          <w:t>c</w:t>
+        </w:r>
+      </w:ins>
+      <w:bookmarkStart w:id="23" w:name="_GoBack"/>
+      <w:bookmarkEnd w:id="23"/>
+      <w:r>
+        <w:rPr>
+          <w:rFonts w:ascii="Arial" w:hAnsi="Arial"/>
+          <w:sz w:val="22"/>
+          <w:szCs w:val="22"/>
+          <w:lang w:eastAsia="zh-CN"/>
+        </w:rPr>
+        <w:t>er type.</w:t>
       </w:r>
     </w:p>
     <w:p>
@@ -5796,16 +5818,11 @@
         <w:annotationRef/>
       </w:r>
       <w:r>
-        <w:t xml:space="preserve">Is it possible to use more than two with this method?  That would be something worth mentioning even if you do not use more than two in your demonstrational </w:t>
-      </w:r>
-      <w:r>
-        <w:t>analysis.</w:t>
-      </w:r>
-      <w:bookmarkStart w:id="12" w:name="_GoBack"/>
-      <w:bookmarkEnd w:id="12"/>
+        <w:t>Is it possible to use more than two with this method?  That would be something worth mentioning even if you do not use more than two in your demonstrational analysis.</w:t>
+      </w:r>
     </w:p>
   </w:comment>
-  <w:comment w:id="18" w:author="Dominic LaRoche" w:date="2015-11-12T09:05:00Z" w:initials="DL">
+  <w:comment w:id="17" w:author="Dominic LaRoche" w:date="2015-11-12T09:05:00Z" w:initials="DL">
     <w:p>
       <w:pPr>
         <w:pStyle w:val="CommentText"/>
@@ -5821,7 +5838,7 @@
       </w:r>
     </w:p>
   </w:comment>
-  <w:comment w:id="21" w:author="Dominic LaRoche" w:date="2015-11-12T09:09:00Z" w:initials="DL">
+  <w:comment w:id="20" w:author="Dominic LaRoche" w:date="2015-11-12T09:09:00Z" w:initials="DL">
     <w:p>
       <w:pPr>
         <w:pStyle w:val="CommentText"/>
@@ -5856,9 +5873,12 @@
       <w:r>
         <w:t>file, height=2, width=2.5) and the resolution should be rescaled to make the plot easier to read.</w:t>
       </w:r>
+      <w:r>
+        <w:t xml:space="preserve">  Also, there are no axis labels</w:t>
+      </w:r>
     </w:p>
   </w:comment>
-  <w:comment w:id="22" w:author="Dominic LaRoche" w:date="2015-11-12T09:16:00Z" w:initials="DL">
+  <w:comment w:id="21" w:author="Dominic LaRoche" w:date="2015-11-12T09:16:00Z" w:initials="DL">
     <w:p>
       <w:pPr>
         <w:pStyle w:val="CommentText"/>
@@ -5985,6 +6005,9 @@
 <w15:people xmlns:wpc="http://schemas.microsoft.com/office/word/2010/wordprocessingCanvas" xmlns:mc="http://schemas.openxmlformats.org/markup-compatibility/2006" xmlns:o="urn:schemas-microsoft-com:office:office" xmlns:r="http://schemas.openxmlformats.org/officeDocument/2006/relationships" xmlns:m="http://schemas.openxmlformats.org/officeDocument/2006/math" xmlns:v="urn:schemas-microsoft-com:vml" xmlns:wp14="http://schemas.microsoft.com/office/word/2010/wordprocessingDrawing" xmlns:wp="http://schemas.openxmlformats.org/drawingml/2006/wordprocessingDrawing" xmlns:w10="urn:schemas-microsoft-com:office:word" xmlns:w="http://schemas.openxmlformats.org/wordprocessingml/2006/main" xmlns:w14="http://schemas.microsoft.com/office/word/2010/wordml" xmlns:w15="http://schemas.microsoft.com/office/word/2012/wordml" xmlns:wpg="http://schemas.microsoft.com/office/word/2010/wordprocessingGroup" xmlns:wpi="http://schemas.microsoft.com/office/word/2010/wordprocessingInk" xmlns:wne="http://schemas.microsoft.com/office/word/2006/wordml" xmlns:wps="http://schemas.microsoft.com/office/word/2010/wordprocessingShape" mc:Ignorable="w14 w15 wp14">
   <w15:person w15:author="Dominic LaRoche">
     <w15:presenceInfo w15:providerId="Windows Live" w15:userId="8867899c3afd3079"/>
+  </w15:person>
+  <w15:person w15:author="Dominic LaRoche [2]">
+    <w15:presenceInfo w15:providerId="AD" w15:userId="S-1-5-21-2346431672-2121911913-3984636220-1725"/>
   </w15:person>
 </w15:people>
 </file>

</xml_diff>